<commit_message>
added username input field and some validations and related styling , updated UI architecture document
</commit_message>
<xml_diff>
--- a/raw-designs/UI architecture.docx
+++ b/raw-designs/UI architecture.docx
@@ -16,7 +16,6 @@
           <w:sz w:val="28"/>
           <w:szCs w:val="28"/>
           <w:u w:val="single"/>
-          <w:lang/>
         </w:rPr>
       </w:pPr>
       <w:r>
@@ -28,7 +27,6 @@
           <w:sz w:val="28"/>
           <w:szCs w:val="28"/>
           <w:u w:val="single"/>
-          <w:lang/>
         </w:rPr>
         <w:t>1.username component</w:t>
       </w:r>
@@ -47,7 +45,6 @@
           <w:sz w:val="28"/>
           <w:szCs w:val="28"/>
           <w:u w:val="single"/>
-          <w:lang/>
         </w:rPr>
       </w:pPr>
       <w:r>
@@ -59,7 +56,6 @@
           <w:sz w:val="28"/>
           <w:szCs w:val="28"/>
           <w:u w:val="single"/>
-          <w:lang/>
         </w:rPr>
         <w:t>2.password component</w:t>
       </w:r>
@@ -78,7 +74,6 @@
           <w:sz w:val="28"/>
           <w:szCs w:val="28"/>
           <w:u w:val="single"/>
-          <w:lang/>
         </w:rPr>
       </w:pPr>
       <w:r>
@@ -90,7 +85,6 @@
           <w:sz w:val="28"/>
           <w:szCs w:val="28"/>
           <w:u w:val="single"/>
-          <w:lang/>
         </w:rPr>
         <w:t>3. security device login component</w:t>
       </w:r>
@@ -109,7 +103,6 @@
           <w:sz w:val="28"/>
           <w:szCs w:val="28"/>
           <w:u w:val="single"/>
-          <w:lang/>
         </w:rPr>
       </w:pPr>
       <w:r>
@@ -121,7 +114,6 @@
           <w:sz w:val="28"/>
           <w:szCs w:val="28"/>
           <w:u w:val="single"/>
-          <w:lang/>
         </w:rPr>
         <w:t>4. signup component</w:t>
       </w:r>
@@ -140,7 +132,6 @@
           <w:sz w:val="28"/>
           <w:szCs w:val="28"/>
           <w:u w:val="single"/>
-          <w:lang/>
         </w:rPr>
       </w:pPr>
       <w:r>
@@ -152,15 +143,42 @@
           <w:sz w:val="28"/>
           <w:szCs w:val="28"/>
           <w:u w:val="single"/>
-          <w:lang/>
         </w:rPr>
         <w:t>5. forgot password component</w:t>
       </w:r>
     </w:p>
     <w:p>
+      <w:pPr>
+        <w:autoSpaceDE w:val="0"/>
+        <w:autoSpaceDN w:val="0"/>
+        <w:adjustRightInd w:val="0"/>
+        <w:spacing w:after="0" w:line="240" w:lineRule="auto"/>
+        <w:rPr>
+          <w:rFonts w:ascii="Calibri" w:hAnsi="Calibri" w:cs="Calibri"/>
+          <w:b/>
+          <w:bCs/>
+          <w:color w:val="000000"/>
+          <w:sz w:val="28"/>
+          <w:szCs w:val="28"/>
+          <w:u w:val="single"/>
+        </w:rPr>
+      </w:pPr>
+      <w:r>
+        <w:rPr>
+          <w:rFonts w:ascii="Calibri" w:hAnsi="Calibri" w:cs="Calibri"/>
+          <w:b/>
+          <w:bCs/>
+          <w:color w:val="000000"/>
+          <w:sz w:val="28"/>
+          <w:szCs w:val="28"/>
+          <w:u w:val="single"/>
+        </w:rPr>
+        <w:t>6. too many wrong attempts component</w:t>
+      </w:r>
       <w:bookmarkStart w:id="0" w:name="_GoBack"/>
       <w:bookmarkEnd w:id="0"/>
     </w:p>
+    <w:p/>
     <w:sectPr>
       <w:pgSz w:w="12240" w:h="15840"/>
       <w:pgMar w:top="1440" w:right="1440" w:bottom="1440" w:left="1440" w:header="720" w:footer="720" w:gutter="0"/>

</xml_diff>

<commit_message>
1. updated a new variable in styleVariable.css for the hover background color on elements 2.added continue button on username page 3. updated UI architecture document
</commit_message>
<xml_diff>
--- a/raw-designs/UI architecture.docx
+++ b/raw-designs/UI architecture.docx
@@ -28,6 +28,35 @@
           <w:szCs w:val="28"/>
           <w:u w:val="single"/>
         </w:rPr>
+        <w:t>General components :</w:t>
+      </w:r>
+    </w:p>
+    <w:p>
+      <w:pPr>
+        <w:autoSpaceDE w:val="0"/>
+        <w:autoSpaceDN w:val="0"/>
+        <w:adjustRightInd w:val="0"/>
+        <w:spacing w:after="0" w:line="240" w:lineRule="auto"/>
+        <w:rPr>
+          <w:rFonts w:ascii="Calibri" w:hAnsi="Calibri" w:cs="Calibri"/>
+          <w:b/>
+          <w:bCs/>
+          <w:color w:val="000000"/>
+          <w:sz w:val="28"/>
+          <w:szCs w:val="28"/>
+          <w:u w:val="single"/>
+        </w:rPr>
+      </w:pPr>
+      <w:r>
+        <w:rPr>
+          <w:rFonts w:ascii="Calibri" w:hAnsi="Calibri" w:cs="Calibri"/>
+          <w:b/>
+          <w:bCs/>
+          <w:color w:val="000000"/>
+          <w:sz w:val="28"/>
+          <w:szCs w:val="28"/>
+          <w:u w:val="single"/>
+        </w:rPr>
         <w:t>1.username component</w:t>
       </w:r>
     </w:p>
@@ -115,68 +144,307 @@
           <w:szCs w:val="28"/>
           <w:u w:val="single"/>
         </w:rPr>
-        <w:t>4. signup component</w:t>
-      </w:r>
-    </w:p>
-    <w:p>
-      <w:pPr>
-        <w:autoSpaceDE w:val="0"/>
-        <w:autoSpaceDN w:val="0"/>
-        <w:adjustRightInd w:val="0"/>
-        <w:spacing w:after="0" w:line="240" w:lineRule="auto"/>
-        <w:rPr>
-          <w:rFonts w:ascii="Calibri" w:hAnsi="Calibri" w:cs="Calibri"/>
-          <w:b/>
-          <w:bCs/>
-          <w:color w:val="000000"/>
-          <w:sz w:val="28"/>
-          <w:szCs w:val="28"/>
-          <w:u w:val="single"/>
-        </w:rPr>
-      </w:pPr>
-      <w:r>
-        <w:rPr>
-          <w:rFonts w:ascii="Calibri" w:hAnsi="Calibri" w:cs="Calibri"/>
-          <w:b/>
-          <w:bCs/>
-          <w:color w:val="000000"/>
-          <w:sz w:val="28"/>
-          <w:szCs w:val="28"/>
-          <w:u w:val="single"/>
-        </w:rPr>
-        <w:t>5. forgot password component</w:t>
-      </w:r>
-    </w:p>
-    <w:p>
-      <w:pPr>
-        <w:autoSpaceDE w:val="0"/>
-        <w:autoSpaceDN w:val="0"/>
-        <w:adjustRightInd w:val="0"/>
-        <w:spacing w:after="0" w:line="240" w:lineRule="auto"/>
-        <w:rPr>
-          <w:rFonts w:ascii="Calibri" w:hAnsi="Calibri" w:cs="Calibri"/>
-          <w:b/>
-          <w:bCs/>
-          <w:color w:val="000000"/>
-          <w:sz w:val="28"/>
-          <w:szCs w:val="28"/>
-          <w:u w:val="single"/>
-        </w:rPr>
-      </w:pPr>
-      <w:r>
-        <w:rPr>
-          <w:rFonts w:ascii="Calibri" w:hAnsi="Calibri" w:cs="Calibri"/>
-          <w:b/>
-          <w:bCs/>
-          <w:color w:val="000000"/>
-          <w:sz w:val="28"/>
-          <w:szCs w:val="28"/>
-          <w:u w:val="single"/>
-        </w:rPr>
-        <w:t>6. too many wrong attempts component</w:t>
+        <w:t>4. need help with security device</w:t>
+      </w:r>
+    </w:p>
+    <w:p>
+      <w:pPr>
+        <w:autoSpaceDE w:val="0"/>
+        <w:autoSpaceDN w:val="0"/>
+        <w:adjustRightInd w:val="0"/>
+        <w:spacing w:after="0" w:line="240" w:lineRule="auto"/>
+        <w:rPr>
+          <w:rFonts w:ascii="Calibri" w:hAnsi="Calibri" w:cs="Calibri"/>
+          <w:b/>
+          <w:bCs/>
+          <w:color w:val="000000"/>
+          <w:sz w:val="28"/>
+          <w:szCs w:val="28"/>
+          <w:u w:val="single"/>
+        </w:rPr>
+      </w:pPr>
+      <w:r>
+        <w:rPr>
+          <w:rFonts w:ascii="Calibri" w:hAnsi="Calibri" w:cs="Calibri"/>
+          <w:b/>
+          <w:bCs/>
+          <w:color w:val="000000"/>
+          <w:sz w:val="28"/>
+          <w:szCs w:val="28"/>
+          <w:u w:val="single"/>
+        </w:rPr>
+        <w:t>5. Lost or stolen device</w:t>
+      </w:r>
+    </w:p>
+    <w:p>
+      <w:pPr>
+        <w:autoSpaceDE w:val="0"/>
+        <w:autoSpaceDN w:val="0"/>
+        <w:adjustRightInd w:val="0"/>
+        <w:spacing w:after="0" w:line="240" w:lineRule="auto"/>
+        <w:rPr>
+          <w:rFonts w:ascii="Calibri" w:hAnsi="Calibri" w:cs="Calibri"/>
+          <w:b/>
+          <w:bCs/>
+          <w:color w:val="000000"/>
+          <w:sz w:val="28"/>
+          <w:szCs w:val="28"/>
+          <w:u w:val="single"/>
+        </w:rPr>
+      </w:pPr>
+      <w:r>
+        <w:rPr>
+          <w:rFonts w:ascii="Calibri" w:hAnsi="Calibri" w:cs="Calibri"/>
+          <w:b/>
+          <w:bCs/>
+          <w:color w:val="000000"/>
+          <w:sz w:val="28"/>
+          <w:szCs w:val="28"/>
+          <w:u w:val="single"/>
+        </w:rPr>
+        <w:t>6</w:t>
+      </w:r>
+      <w:r>
+        <w:rPr>
+          <w:rFonts w:ascii="Calibri" w:hAnsi="Calibri" w:cs="Calibri"/>
+          <w:b/>
+          <w:bCs/>
+          <w:color w:val="000000"/>
+          <w:sz w:val="28"/>
+          <w:szCs w:val="28"/>
+          <w:u w:val="single"/>
+        </w:rPr>
+        <w:t>. signup component</w:t>
+      </w:r>
+    </w:p>
+    <w:p>
+      <w:pPr>
+        <w:autoSpaceDE w:val="0"/>
+        <w:autoSpaceDN w:val="0"/>
+        <w:adjustRightInd w:val="0"/>
+        <w:spacing w:after="0" w:line="240" w:lineRule="auto"/>
+        <w:rPr>
+          <w:rFonts w:ascii="Calibri" w:hAnsi="Calibri" w:cs="Calibri"/>
+          <w:b/>
+          <w:bCs/>
+          <w:color w:val="000000"/>
+          <w:sz w:val="28"/>
+          <w:szCs w:val="28"/>
+          <w:u w:val="single"/>
+        </w:rPr>
+      </w:pPr>
+      <w:r>
+        <w:rPr>
+          <w:rFonts w:ascii="Calibri" w:hAnsi="Calibri" w:cs="Calibri"/>
+          <w:b/>
+          <w:bCs/>
+          <w:color w:val="000000"/>
+          <w:sz w:val="28"/>
+          <w:szCs w:val="28"/>
+          <w:u w:val="single"/>
+        </w:rPr>
+        <w:t>7</w:t>
+      </w:r>
+      <w:r>
+        <w:rPr>
+          <w:rFonts w:ascii="Calibri" w:hAnsi="Calibri" w:cs="Calibri"/>
+          <w:b/>
+          <w:bCs/>
+          <w:color w:val="000000"/>
+          <w:sz w:val="28"/>
+          <w:szCs w:val="28"/>
+          <w:u w:val="single"/>
+        </w:rPr>
+        <w:t>. forgot password component</w:t>
+      </w:r>
+    </w:p>
+    <w:p>
+      <w:pPr>
+        <w:autoSpaceDE w:val="0"/>
+        <w:autoSpaceDN w:val="0"/>
+        <w:adjustRightInd w:val="0"/>
+        <w:spacing w:after="0" w:line="240" w:lineRule="auto"/>
+        <w:rPr>
+          <w:rFonts w:ascii="Calibri" w:hAnsi="Calibri" w:cs="Calibri"/>
+          <w:b/>
+          <w:bCs/>
+          <w:color w:val="000000"/>
+          <w:sz w:val="28"/>
+          <w:szCs w:val="28"/>
+          <w:u w:val="single"/>
+        </w:rPr>
+      </w:pPr>
+      <w:r>
+        <w:rPr>
+          <w:rFonts w:ascii="Calibri" w:hAnsi="Calibri" w:cs="Calibri"/>
+          <w:b/>
+          <w:bCs/>
+          <w:color w:val="000000"/>
+          <w:sz w:val="28"/>
+          <w:szCs w:val="28"/>
+          <w:u w:val="single"/>
+        </w:rPr>
+        <w:t>8</w:t>
+      </w:r>
+      <w:r>
+        <w:rPr>
+          <w:rFonts w:ascii="Calibri" w:hAnsi="Calibri" w:cs="Calibri"/>
+          <w:b/>
+          <w:bCs/>
+          <w:color w:val="000000"/>
+          <w:sz w:val="28"/>
+          <w:szCs w:val="28"/>
+          <w:u w:val="single"/>
+        </w:rPr>
+        <w:t>. too many wrong attempts component</w:t>
+      </w:r>
+    </w:p>
+    <w:p>
+      <w:pPr>
+        <w:autoSpaceDE w:val="0"/>
+        <w:autoSpaceDN w:val="0"/>
+        <w:adjustRightInd w:val="0"/>
+        <w:spacing w:after="0" w:line="240" w:lineRule="auto"/>
+        <w:rPr>
+          <w:rFonts w:ascii="Calibri" w:hAnsi="Calibri" w:cs="Calibri"/>
+          <w:b/>
+          <w:bCs/>
+          <w:color w:val="000000"/>
+          <w:sz w:val="28"/>
+          <w:szCs w:val="28"/>
+          <w:u w:val="single"/>
+        </w:rPr>
+      </w:pPr>
+      <w:r>
+        <w:rPr>
+          <w:rFonts w:ascii="Calibri" w:hAnsi="Calibri" w:cs="Calibri"/>
+          <w:b/>
+          <w:bCs/>
+          <w:color w:val="000000"/>
+          <w:sz w:val="28"/>
+          <w:szCs w:val="28"/>
+          <w:u w:val="single"/>
+        </w:rPr>
+        <w:t>9. Account locked component</w:t>
+      </w:r>
+    </w:p>
+    <w:p>
+      <w:pPr>
+        <w:autoSpaceDE w:val="0"/>
+        <w:autoSpaceDN w:val="0"/>
+        <w:adjustRightInd w:val="0"/>
+        <w:spacing w:after="0" w:line="240" w:lineRule="auto"/>
+        <w:rPr>
+          <w:rFonts w:ascii="Calibri" w:hAnsi="Calibri" w:cs="Calibri"/>
+          <w:b/>
+          <w:bCs/>
+          <w:color w:val="000000"/>
+          <w:sz w:val="28"/>
+          <w:szCs w:val="28"/>
+          <w:u w:val="single"/>
+        </w:rPr>
+      </w:pPr>
+    </w:p>
+    <w:p>
+      <w:pPr>
+        <w:autoSpaceDE w:val="0"/>
+        <w:autoSpaceDN w:val="0"/>
+        <w:adjustRightInd w:val="0"/>
+        <w:spacing w:after="0" w:line="240" w:lineRule="auto"/>
+        <w:rPr>
+          <w:rFonts w:ascii="Calibri" w:hAnsi="Calibri" w:cs="Calibri"/>
+          <w:b/>
+          <w:bCs/>
+          <w:color w:val="000000"/>
+          <w:sz w:val="28"/>
+          <w:szCs w:val="28"/>
+          <w:u w:val="single"/>
+        </w:rPr>
+      </w:pPr>
+      <w:r>
+        <w:rPr>
+          <w:rFonts w:ascii="Calibri" w:hAnsi="Calibri" w:cs="Calibri"/>
+          <w:b/>
+          <w:bCs/>
+          <w:color w:val="000000"/>
+          <w:sz w:val="28"/>
+          <w:szCs w:val="28"/>
+          <w:u w:val="single"/>
+        </w:rPr>
+        <w:t>Security Device Module :</w:t>
+      </w:r>
+    </w:p>
+    <w:p>
+      <w:pPr>
+        <w:autoSpaceDE w:val="0"/>
+        <w:autoSpaceDN w:val="0"/>
+        <w:adjustRightInd w:val="0"/>
+        <w:spacing w:after="0" w:line="240" w:lineRule="auto"/>
+        <w:rPr>
+          <w:rFonts w:ascii="Calibri" w:hAnsi="Calibri" w:cs="Calibri"/>
+          <w:b/>
+          <w:bCs/>
+          <w:color w:val="000000"/>
+          <w:sz w:val="28"/>
+          <w:szCs w:val="28"/>
+          <w:u w:val="single"/>
+        </w:rPr>
+      </w:pPr>
+      <w:r>
+        <w:rPr>
+          <w:rFonts w:ascii="Calibri" w:hAnsi="Calibri" w:cs="Calibri"/>
+          <w:b/>
+          <w:bCs/>
+          <w:color w:val="000000"/>
+          <w:sz w:val="28"/>
+          <w:szCs w:val="28"/>
+          <w:u w:val="single"/>
+        </w:rPr>
+        <w:t>1. order security device component</w:t>
+      </w:r>
+    </w:p>
+    <w:p>
+      <w:pPr>
+        <w:autoSpaceDE w:val="0"/>
+        <w:autoSpaceDN w:val="0"/>
+        <w:adjustRightInd w:val="0"/>
+        <w:spacing w:after="0" w:line="240" w:lineRule="auto"/>
+        <w:rPr>
+          <w:rFonts w:ascii="Calibri" w:hAnsi="Calibri" w:cs="Calibri"/>
+          <w:b/>
+          <w:bCs/>
+          <w:color w:val="000000"/>
+          <w:sz w:val="28"/>
+          <w:szCs w:val="28"/>
+          <w:u w:val="single"/>
+        </w:rPr>
+      </w:pPr>
+      <w:r>
+        <w:rPr>
+          <w:rFonts w:ascii="Calibri" w:hAnsi="Calibri" w:cs="Calibri"/>
+          <w:b/>
+          <w:bCs/>
+          <w:color w:val="000000"/>
+          <w:sz w:val="28"/>
+          <w:szCs w:val="28"/>
+          <w:u w:val="single"/>
+        </w:rPr>
+        <w:t>2</w:t>
       </w:r>
       <w:bookmarkStart w:id="0" w:name="_GoBack"/>
       <w:bookmarkEnd w:id="0"/>
+      <w:r>
+        <w:rPr>
+          <w:rFonts w:ascii="Calibri" w:hAnsi="Calibri" w:cs="Calibri"/>
+          <w:b/>
+          <w:bCs/>
+          <w:color w:val="000000"/>
+          <w:sz w:val="28"/>
+          <w:szCs w:val="28"/>
+          <w:u w:val="single"/>
+        </w:rPr>
+        <w:t>.Activate security device</w:t>
+      </w:r>
     </w:p>
     <w:p/>
     <w:sectPr>

</xml_diff>